<commit_message>
(#16 Terminology - Changes) fix all
</commit_message>
<xml_diff>
--- a/docs/Terminology.docx
+++ b/docs/Terminology.docx
@@ -53,7 +53,6 @@
                 <w:tab w:val="left" w:pos="1549"/>
               </w:tabs>
               <w:rPr>
-                <w:rFonts w:hint="cs"/>
                 <w:sz w:val="24"/>
                 <w:szCs w:val="24"/>
                 <w:rtl/>
@@ -112,7 +111,7 @@
                 <w:sz w:val="24"/>
                 <w:szCs w:val="24"/>
               </w:rPr>
-              <w:t>Client</w:t>
+              <w:t>Auction Purchase</w:t>
             </w:r>
           </w:p>
         </w:tc>
@@ -139,7 +138,25 @@
                 <w:szCs w:val="24"/>
                 <w:rtl/>
               </w:rPr>
-              <w:t>משתמש שיכול לרכוש מוצרים באמצעות המערכת.</w:t>
+              <w:t>סוג</w:t>
+            </w:r>
+            <w:r>
+              <w:rPr>
+                <w:rFonts w:hint="cs"/>
+                <w:sz w:val="24"/>
+                <w:szCs w:val="24"/>
+                <w:rtl/>
+              </w:rPr>
+              <w:t xml:space="preserve"> רכישה. רכישה </w:t>
+            </w:r>
+            <w:r>
+              <w:rPr>
+                <w:rFonts w:hint="cs"/>
+                <w:sz w:val="24"/>
+                <w:szCs w:val="24"/>
+                <w:rtl/>
+              </w:rPr>
+              <w:t>שמתבצעת במכירה פומבית שיוזמת החנות.</w:t>
             </w:r>
           </w:p>
         </w:tc>
@@ -169,7 +186,7 @@
                 <w:sz w:val="24"/>
                 <w:szCs w:val="24"/>
               </w:rPr>
-              <w:t>Complaint</w:t>
+              <w:t>Bid Purchase</w:t>
             </w:r>
           </w:p>
         </w:tc>
@@ -196,7 +213,7 @@
                 <w:szCs w:val="24"/>
                 <w:rtl/>
               </w:rPr>
-              <w:t>תלונה של משתמש למנהל המערכת על הפרת אילוץ יושרה.</w:t>
+              <w:t>סוג רכישה. הקונה מציע מחיר, החנות צריכה להסכים להצעה כדי שתתבצע רכישה.</w:t>
             </w:r>
           </w:p>
         </w:tc>
@@ -226,7 +243,7 @@
                 <w:sz w:val="24"/>
                 <w:szCs w:val="24"/>
               </w:rPr>
-              <w:t>Discount</w:t>
+              <w:t>Client</w:t>
             </w:r>
           </w:p>
         </w:tc>
@@ -240,20 +257,19 @@
                 <w:tab w:val="left" w:pos="1549"/>
               </w:tabs>
               <w:rPr>
-                <w:rFonts w:hint="cs"/>
-                <w:sz w:val="24"/>
-                <w:szCs w:val="24"/>
-                <w:rtl/>
-              </w:rPr>
-            </w:pPr>
-            <w:r>
-              <w:rPr>
-                <w:rFonts w:hint="cs"/>
-                <w:sz w:val="24"/>
-                <w:szCs w:val="24"/>
-                <w:rtl/>
-              </w:rPr>
-              <w:t>הנחה בחנות מסויימת.</w:t>
+                <w:sz w:val="24"/>
+                <w:szCs w:val="24"/>
+                <w:rtl/>
+              </w:rPr>
+            </w:pPr>
+            <w:r>
+              <w:rPr>
+                <w:rFonts w:hint="cs"/>
+                <w:sz w:val="24"/>
+                <w:szCs w:val="24"/>
+                <w:rtl/>
+              </w:rPr>
+              <w:t>משתמש שיכול לרכוש מוצרים באמצעות המערכת.</w:t>
             </w:r>
           </w:p>
         </w:tc>
@@ -283,7 +299,7 @@
                 <w:sz w:val="24"/>
                 <w:szCs w:val="24"/>
               </w:rPr>
-              <w:t>Item</w:t>
+              <w:t>Complaint</w:t>
             </w:r>
           </w:p>
         </w:tc>
@@ -299,16 +315,17 @@
               <w:rPr>
                 <w:sz w:val="24"/>
                 <w:szCs w:val="24"/>
-              </w:rPr>
-            </w:pPr>
-            <w:r>
-              <w:rPr>
-                <w:rFonts w:hint="cs"/>
-                <w:sz w:val="24"/>
-                <w:szCs w:val="24"/>
-                <w:rtl/>
-              </w:rPr>
-              <w:t>מייצג פריט בחנות.</w:t>
+                <w:rtl/>
+              </w:rPr>
+            </w:pPr>
+            <w:r>
+              <w:rPr>
+                <w:rFonts w:hint="cs"/>
+                <w:sz w:val="24"/>
+                <w:szCs w:val="24"/>
+                <w:rtl/>
+              </w:rPr>
+              <w:t>תלונה של משתמש למנהל המערכת על הפרת אילוץ יושרה.</w:t>
             </w:r>
           </w:p>
         </w:tc>
@@ -338,7 +355,7 @@
                 <w:sz w:val="24"/>
                 <w:szCs w:val="24"/>
               </w:rPr>
-              <w:t>Message</w:t>
+              <w:t>Direct Purchase</w:t>
             </w:r>
           </w:p>
         </w:tc>
@@ -352,18 +369,40 @@
                 <w:tab w:val="left" w:pos="1549"/>
               </w:tabs>
               <w:rPr>
-                <w:sz w:val="24"/>
-                <w:szCs w:val="24"/>
-              </w:rPr>
-            </w:pPr>
-            <w:r>
-              <w:rPr>
-                <w:rFonts w:hint="cs"/>
-                <w:sz w:val="24"/>
-                <w:szCs w:val="24"/>
-                <w:rtl/>
-              </w:rPr>
-              <w:t>הודעה ששולח משתמש לחנות או בעל המערכת למשתמש מסויים.</w:t>
+                <w:rFonts w:hint="cs"/>
+                <w:sz w:val="24"/>
+                <w:szCs w:val="24"/>
+                <w:rtl/>
+              </w:rPr>
+            </w:pPr>
+            <w:r>
+              <w:rPr>
+                <w:rFonts w:hint="cs"/>
+                <w:sz w:val="24"/>
+                <w:szCs w:val="24"/>
+                <w:rtl/>
+              </w:rPr>
+              <w:t xml:space="preserve">סוג רכישה. הקונה משלם את הסכום הנקוב וקונה אותו באופן </w:t>
+            </w:r>
+            <w:proofErr w:type="spellStart"/>
+            <w:r>
+              <w:rPr>
+                <w:rFonts w:hint="cs"/>
+                <w:sz w:val="24"/>
+                <w:szCs w:val="24"/>
+                <w:rtl/>
+              </w:rPr>
+              <w:t>מיידי</w:t>
+            </w:r>
+            <w:proofErr w:type="spellEnd"/>
+            <w:r>
+              <w:rPr>
+                <w:rFonts w:hint="cs"/>
+                <w:sz w:val="24"/>
+                <w:szCs w:val="24"/>
+                <w:rtl/>
+              </w:rPr>
+              <w:t>.</w:t>
             </w:r>
           </w:p>
         </w:tc>
@@ -393,7 +432,7 @@
                 <w:sz w:val="24"/>
                 <w:szCs w:val="24"/>
               </w:rPr>
-              <w:t>Notification</w:t>
+              <w:t>Discount</w:t>
             </w:r>
           </w:p>
         </w:tc>
@@ -409,16 +448,37 @@
               <w:rPr>
                 <w:sz w:val="24"/>
                 <w:szCs w:val="24"/>
-              </w:rPr>
-            </w:pPr>
-            <w:r>
-              <w:rPr>
-                <w:rFonts w:hint="cs"/>
-                <w:sz w:val="24"/>
-                <w:szCs w:val="24"/>
-                <w:rtl/>
-              </w:rPr>
-              <w:t>התראות שמקבל משתמש מהמערכת.</w:t>
+                <w:rtl/>
+              </w:rPr>
+            </w:pPr>
+            <w:r>
+              <w:rPr>
+                <w:rFonts w:hint="cs"/>
+                <w:sz w:val="24"/>
+                <w:szCs w:val="24"/>
+                <w:rtl/>
+              </w:rPr>
+              <w:t xml:space="preserve">הנחה בחנות </w:t>
+            </w:r>
+            <w:proofErr w:type="spellStart"/>
+            <w:r>
+              <w:rPr>
+                <w:rFonts w:hint="cs"/>
+                <w:sz w:val="24"/>
+                <w:szCs w:val="24"/>
+                <w:rtl/>
+              </w:rPr>
+              <w:t>מסויימת</w:t>
+            </w:r>
+            <w:proofErr w:type="spellEnd"/>
+            <w:r>
+              <w:rPr>
+                <w:rFonts w:hint="cs"/>
+                <w:sz w:val="24"/>
+                <w:szCs w:val="24"/>
+                <w:rtl/>
+              </w:rPr>
+              <w:t>.</w:t>
             </w:r>
           </w:p>
         </w:tc>
@@ -443,22 +503,12 @@
             </w:pPr>
             <w:r>
               <w:rPr>
-                <w:rFonts w:hint="cs"/>
-                <w:b/>
-                <w:bCs/>
-                <w:sz w:val="24"/>
-                <w:szCs w:val="24"/>
-              </w:rPr>
-              <w:t>N</w:t>
-            </w:r>
-            <w:r>
-              <w:rPr>
-                <w:b/>
-                <w:bCs/>
-                <w:sz w:val="24"/>
-                <w:szCs w:val="24"/>
-              </w:rPr>
-              <w:t>otification Manager</w:t>
+                <w:b/>
+                <w:bCs/>
+                <w:sz w:val="24"/>
+                <w:szCs w:val="24"/>
+              </w:rPr>
+              <w:t>Item</w:t>
             </w:r>
           </w:p>
         </w:tc>
@@ -472,20 +522,18 @@
                 <w:tab w:val="left" w:pos="1549"/>
               </w:tabs>
               <w:rPr>
-                <w:rFonts w:hint="cs"/>
-                <w:sz w:val="24"/>
-                <w:szCs w:val="24"/>
-                <w:rtl/>
-              </w:rPr>
-            </w:pPr>
-            <w:r>
-              <w:rPr>
-                <w:rFonts w:hint="cs"/>
-                <w:sz w:val="24"/>
-                <w:szCs w:val="24"/>
-                <w:rtl/>
-              </w:rPr>
-              <w:t>מחלקה שאחראית על ניהול ההתראות במערכת.</w:t>
+                <w:sz w:val="24"/>
+                <w:szCs w:val="24"/>
+              </w:rPr>
+            </w:pPr>
+            <w:r>
+              <w:rPr>
+                <w:rFonts w:hint="cs"/>
+                <w:sz w:val="24"/>
+                <w:szCs w:val="24"/>
+                <w:rtl/>
+              </w:rPr>
+              <w:t>מייצג פריט בחנות.</w:t>
             </w:r>
           </w:p>
         </w:tc>
@@ -515,7 +563,7 @@
                 <w:sz w:val="24"/>
                 <w:szCs w:val="24"/>
               </w:rPr>
-              <w:t>Policy</w:t>
+              <w:t>Lottery Purchase</w:t>
             </w:r>
           </w:p>
         </w:tc>
@@ -542,7 +590,7 @@
                 <w:szCs w:val="24"/>
                 <w:rtl/>
               </w:rPr>
-              <w:t>מדיניות של כללי רכישה וחישוב הנחה.</w:t>
+              <w:t xml:space="preserve">סוג רכישה. החנות יוזמת הגרלה, כל לקוח קונה סיכוי זכייה במוצר. </w:t>
             </w:r>
           </w:p>
         </w:tc>
@@ -572,7 +620,7 @@
                 <w:sz w:val="24"/>
                 <w:szCs w:val="24"/>
               </w:rPr>
-              <w:t>Purchase Type</w:t>
+              <w:t>Message</w:t>
             </w:r>
           </w:p>
         </w:tc>
@@ -586,20 +634,38 @@
                 <w:tab w:val="left" w:pos="1549"/>
               </w:tabs>
               <w:rPr>
-                <w:rFonts w:hint="cs"/>
-                <w:sz w:val="24"/>
-                <w:szCs w:val="24"/>
-                <w:rtl/>
-              </w:rPr>
-            </w:pPr>
-            <w:r>
-              <w:rPr>
-                <w:rFonts w:hint="cs"/>
-                <w:sz w:val="24"/>
-                <w:szCs w:val="24"/>
-                <w:rtl/>
-              </w:rPr>
-              <w:t>סוג רכישה (ישירה, מכירה פומבית וכו').</w:t>
+                <w:sz w:val="24"/>
+                <w:szCs w:val="24"/>
+              </w:rPr>
+            </w:pPr>
+            <w:r>
+              <w:rPr>
+                <w:rFonts w:hint="cs"/>
+                <w:sz w:val="24"/>
+                <w:szCs w:val="24"/>
+                <w:rtl/>
+              </w:rPr>
+              <w:t xml:space="preserve">הודעה ששולח משתמש לחנות או בעל המערכת למשתמש </w:t>
+            </w:r>
+            <w:proofErr w:type="spellStart"/>
+            <w:r>
+              <w:rPr>
+                <w:rFonts w:hint="cs"/>
+                <w:sz w:val="24"/>
+                <w:szCs w:val="24"/>
+                <w:rtl/>
+              </w:rPr>
+              <w:t>מסויים</w:t>
+            </w:r>
+            <w:proofErr w:type="spellEnd"/>
+            <w:r>
+              <w:rPr>
+                <w:rFonts w:hint="cs"/>
+                <w:sz w:val="24"/>
+                <w:szCs w:val="24"/>
+                <w:rtl/>
+              </w:rPr>
+              <w:t>.</w:t>
             </w:r>
           </w:p>
         </w:tc>
@@ -629,7 +695,7 @@
                 <w:sz w:val="24"/>
                 <w:szCs w:val="24"/>
               </w:rPr>
-              <w:t>Review</w:t>
+              <w:t>Notification</w:t>
             </w:r>
           </w:p>
         </w:tc>
@@ -643,20 +709,18 @@
                 <w:tab w:val="left" w:pos="1549"/>
               </w:tabs>
               <w:rPr>
-                <w:rFonts w:hint="cs"/>
-                <w:sz w:val="24"/>
-                <w:szCs w:val="24"/>
-                <w:rtl/>
-              </w:rPr>
-            </w:pPr>
-            <w:r>
-              <w:rPr>
-                <w:rFonts w:hint="cs"/>
-                <w:sz w:val="24"/>
-                <w:szCs w:val="24"/>
-                <w:rtl/>
-              </w:rPr>
-              <w:t>ביקורת על מוצר שנרכש בחנות מסויימת.</w:t>
+                <w:sz w:val="24"/>
+                <w:szCs w:val="24"/>
+              </w:rPr>
+            </w:pPr>
+            <w:r>
+              <w:rPr>
+                <w:rFonts w:hint="cs"/>
+                <w:sz w:val="24"/>
+                <w:szCs w:val="24"/>
+                <w:rtl/>
+              </w:rPr>
+              <w:t>התראות שמקבל משתמש מהמערכת.</w:t>
             </w:r>
           </w:p>
         </w:tc>
@@ -681,12 +745,22 @@
             </w:pPr>
             <w:r>
               <w:rPr>
-                <w:b/>
-                <w:bCs/>
-                <w:sz w:val="24"/>
-                <w:szCs w:val="24"/>
-              </w:rPr>
-              <w:t>Role</w:t>
+                <w:rFonts w:hint="cs"/>
+                <w:b/>
+                <w:bCs/>
+                <w:sz w:val="24"/>
+                <w:szCs w:val="24"/>
+              </w:rPr>
+              <w:t>N</w:t>
+            </w:r>
+            <w:r>
+              <w:rPr>
+                <w:b/>
+                <w:bCs/>
+                <w:sz w:val="24"/>
+                <w:szCs w:val="24"/>
+              </w:rPr>
+              <w:t>otification Manager</w:t>
             </w:r>
           </w:p>
         </w:tc>
@@ -696,36 +770,23 @@
           </w:tcPr>
           <w:p>
             <w:pPr>
-              <w:rPr>
-                <w:sz w:val="24"/>
-                <w:szCs w:val="24"/>
-                <w:rtl/>
-              </w:rPr>
-            </w:pPr>
-            <w:r>
-              <w:rPr>
-                <w:rFonts w:hint="cs"/>
-                <w:sz w:val="24"/>
-                <w:szCs w:val="24"/>
-                <w:rtl/>
-              </w:rPr>
-              <w:t xml:space="preserve">תפקיד של </w:t>
-            </w:r>
-            <w:r>
-              <w:rPr>
-                <w:sz w:val="24"/>
-                <w:szCs w:val="24"/>
-              </w:rPr>
-              <w:t>User</w:t>
-            </w:r>
-            <w:r>
-              <w:rPr>
-                <w:rFonts w:hint="cs"/>
-                <w:sz w:val="24"/>
-                <w:szCs w:val="24"/>
-                <w:rtl/>
-              </w:rPr>
-              <w:t>, למשתמש יכולים להיות כמה תפקידים.</w:t>
+              <w:tabs>
+                <w:tab w:val="left" w:pos="1549"/>
+              </w:tabs>
+              <w:rPr>
+                <w:sz w:val="24"/>
+                <w:szCs w:val="24"/>
+                <w:rtl/>
+              </w:rPr>
+            </w:pPr>
+            <w:r>
+              <w:rPr>
+                <w:rFonts w:hint="cs"/>
+                <w:sz w:val="24"/>
+                <w:szCs w:val="24"/>
+                <w:rtl/>
+              </w:rPr>
+              <w:t>מחלקה שאחראית על ניהול ההתראות במערכת.</w:t>
             </w:r>
           </w:p>
         </w:tc>
@@ -755,7 +816,7 @@
                 <w:sz w:val="24"/>
                 <w:szCs w:val="24"/>
               </w:rPr>
-              <w:t>Sale</w:t>
+              <w:t>Policy</w:t>
             </w:r>
           </w:p>
         </w:tc>
@@ -769,38 +830,19 @@
                 <w:tab w:val="left" w:pos="1549"/>
               </w:tabs>
               <w:rPr>
-                <w:rFonts w:hint="cs"/>
-                <w:sz w:val="24"/>
-                <w:szCs w:val="24"/>
-                <w:rtl/>
-              </w:rPr>
-            </w:pPr>
-            <w:r>
-              <w:rPr>
-                <w:rFonts w:hint="cs"/>
-                <w:sz w:val="24"/>
-                <w:szCs w:val="24"/>
-                <w:rtl/>
-              </w:rPr>
-              <w:t>מייצג רכיש</w:t>
-            </w:r>
-            <w:r>
-              <w:rPr>
-                <w:rFonts w:hint="cs"/>
-                <w:sz w:val="24"/>
-                <w:szCs w:val="24"/>
-                <w:rtl/>
-              </w:rPr>
-              <w:t xml:space="preserve">ת פריט </w:t>
-            </w:r>
-            <w:r>
-              <w:rPr>
-                <w:rFonts w:hint="cs"/>
-                <w:sz w:val="24"/>
-                <w:szCs w:val="24"/>
-                <w:rtl/>
-              </w:rPr>
-              <w:t>בחנות.</w:t>
+                <w:sz w:val="24"/>
+                <w:szCs w:val="24"/>
+                <w:rtl/>
+              </w:rPr>
+            </w:pPr>
+            <w:r>
+              <w:rPr>
+                <w:rFonts w:hint="cs"/>
+                <w:sz w:val="24"/>
+                <w:szCs w:val="24"/>
+                <w:rtl/>
+              </w:rPr>
+              <w:t>מדיניות של כללי רכישה.</w:t>
             </w:r>
           </w:p>
         </w:tc>
@@ -825,22 +867,12 @@
             </w:pPr>
             <w:r>
               <w:rPr>
-                <w:rFonts w:hint="cs"/>
-                <w:b/>
-                <w:bCs/>
-                <w:sz w:val="24"/>
-                <w:szCs w:val="24"/>
-              </w:rPr>
-              <w:t>S</w:t>
-            </w:r>
-            <w:r>
-              <w:rPr>
-                <w:b/>
-                <w:bCs/>
-                <w:sz w:val="24"/>
-                <w:szCs w:val="24"/>
-              </w:rPr>
-              <w:t>ale History</w:t>
+                <w:b/>
+                <w:bCs/>
+                <w:sz w:val="24"/>
+                <w:szCs w:val="24"/>
+              </w:rPr>
+              <w:t>Purchase Type</w:t>
             </w:r>
           </w:p>
         </w:tc>
@@ -856,16 +888,17 @@
               <w:rPr>
                 <w:sz w:val="24"/>
                 <w:szCs w:val="24"/>
-              </w:rPr>
-            </w:pPr>
-            <w:r>
-              <w:rPr>
-                <w:rFonts w:hint="cs"/>
-                <w:sz w:val="24"/>
-                <w:szCs w:val="24"/>
-                <w:rtl/>
-              </w:rPr>
-              <w:t>תיעוד של כל הרכישות שבוצעו בחנות.</w:t>
+                <w:rtl/>
+              </w:rPr>
+            </w:pPr>
+            <w:r>
+              <w:rPr>
+                <w:rFonts w:hint="cs"/>
+                <w:sz w:val="24"/>
+                <w:szCs w:val="24"/>
+                <w:rtl/>
+              </w:rPr>
+              <w:t>סוג רכישה.</w:t>
             </w:r>
           </w:p>
         </w:tc>
@@ -895,7 +928,7 @@
                 <w:sz w:val="24"/>
                 <w:szCs w:val="24"/>
               </w:rPr>
-              <w:t>Shopping Basket</w:t>
+              <w:t>Review</w:t>
             </w:r>
           </w:p>
         </w:tc>
@@ -911,16 +944,37 @@
               <w:rPr>
                 <w:sz w:val="24"/>
                 <w:szCs w:val="24"/>
-              </w:rPr>
-            </w:pPr>
-            <w:r>
-              <w:rPr>
-                <w:rFonts w:hint="cs"/>
-                <w:sz w:val="24"/>
-                <w:szCs w:val="24"/>
-                <w:rtl/>
-              </w:rPr>
-              <w:t>סל קניות של לקוח בחנות מסויימת.</w:t>
+                <w:rtl/>
+              </w:rPr>
+            </w:pPr>
+            <w:r>
+              <w:rPr>
+                <w:rFonts w:hint="cs"/>
+                <w:sz w:val="24"/>
+                <w:szCs w:val="24"/>
+                <w:rtl/>
+              </w:rPr>
+              <w:t xml:space="preserve">ביקורת על מוצר שנרכש בחנות </w:t>
+            </w:r>
+            <w:proofErr w:type="spellStart"/>
+            <w:r>
+              <w:rPr>
+                <w:rFonts w:hint="cs"/>
+                <w:sz w:val="24"/>
+                <w:szCs w:val="24"/>
+                <w:rtl/>
+              </w:rPr>
+              <w:t>מסויימת</w:t>
+            </w:r>
+            <w:proofErr w:type="spellEnd"/>
+            <w:r>
+              <w:rPr>
+                <w:rFonts w:hint="cs"/>
+                <w:sz w:val="24"/>
+                <w:szCs w:val="24"/>
+                <w:rtl/>
+              </w:rPr>
+              <w:t>.</w:t>
             </w:r>
           </w:p>
         </w:tc>
@@ -950,7 +1004,7 @@
                 <w:sz w:val="24"/>
                 <w:szCs w:val="24"/>
               </w:rPr>
-              <w:t>Shopping Cart</w:t>
+              <w:t>Role</w:t>
             </w:r>
           </w:p>
         </w:tc>
@@ -960,22 +1014,36 @@
           </w:tcPr>
           <w:p>
             <w:pPr>
-              <w:tabs>
-                <w:tab w:val="left" w:pos="1549"/>
-              </w:tabs>
-              <w:rPr>
-                <w:sz w:val="24"/>
-                <w:szCs w:val="24"/>
-              </w:rPr>
-            </w:pPr>
-            <w:r>
-              <w:rPr>
-                <w:rFonts w:hint="cs"/>
-                <w:sz w:val="24"/>
-                <w:szCs w:val="24"/>
-                <w:rtl/>
-              </w:rPr>
-              <w:t>אוסף סלי הקניות של לקוח בכל החנויות.</w:t>
+              <w:rPr>
+                <w:sz w:val="24"/>
+                <w:szCs w:val="24"/>
+                <w:rtl/>
+              </w:rPr>
+            </w:pPr>
+            <w:r>
+              <w:rPr>
+                <w:rFonts w:hint="cs"/>
+                <w:sz w:val="24"/>
+                <w:szCs w:val="24"/>
+                <w:rtl/>
+              </w:rPr>
+              <w:t xml:space="preserve">תפקיד של </w:t>
+            </w:r>
+            <w:r>
+              <w:rPr>
+                <w:sz w:val="24"/>
+                <w:szCs w:val="24"/>
+              </w:rPr>
+              <w:t>User</w:t>
+            </w:r>
+            <w:r>
+              <w:rPr>
+                <w:rFonts w:hint="cs"/>
+                <w:sz w:val="24"/>
+                <w:szCs w:val="24"/>
+                <w:rtl/>
+              </w:rPr>
+              <w:t>, למשתמש יכולים להיות כמה תפקידים.</w:t>
             </w:r>
           </w:p>
         </w:tc>
@@ -1005,7 +1073,7 @@
                 <w:sz w:val="24"/>
                 <w:szCs w:val="24"/>
               </w:rPr>
-              <w:t>Store</w:t>
+              <w:t>Sale</w:t>
             </w:r>
           </w:p>
         </w:tc>
@@ -1021,16 +1089,35 @@
               <w:rPr>
                 <w:sz w:val="24"/>
                 <w:szCs w:val="24"/>
-              </w:rPr>
-            </w:pPr>
-            <w:r>
-              <w:rPr>
-                <w:rFonts w:hint="cs"/>
-                <w:sz w:val="24"/>
-                <w:szCs w:val="24"/>
-                <w:rtl/>
-              </w:rPr>
-              <w:t>פלטפורמה על גבי המערכת בה ניתן למכור מוצרים.</w:t>
+                <w:rtl/>
+              </w:rPr>
+            </w:pPr>
+            <w:r>
+              <w:rPr>
+                <w:rFonts w:hint="cs"/>
+                <w:sz w:val="24"/>
+                <w:szCs w:val="24"/>
+                <w:rtl/>
+              </w:rPr>
+              <w:t>מייצג רכיש</w:t>
+            </w:r>
+            <w:r>
+              <w:rPr>
+                <w:rFonts w:hint="cs"/>
+                <w:sz w:val="24"/>
+                <w:szCs w:val="24"/>
+                <w:rtl/>
+              </w:rPr>
+              <w:t xml:space="preserve">ת פריט </w:t>
+            </w:r>
+            <w:r>
+              <w:rPr>
+                <w:rFonts w:hint="cs"/>
+                <w:sz w:val="24"/>
+                <w:szCs w:val="24"/>
+                <w:rtl/>
+              </w:rPr>
+              <w:t>בחנות.</w:t>
             </w:r>
           </w:p>
         </w:tc>
@@ -1055,12 +1142,22 @@
             </w:pPr>
             <w:r>
               <w:rPr>
-                <w:b/>
-                <w:bCs/>
-                <w:sz w:val="24"/>
-                <w:szCs w:val="24"/>
-              </w:rPr>
-              <w:t>Store Manager</w:t>
+                <w:rFonts w:hint="cs"/>
+                <w:b/>
+                <w:bCs/>
+                <w:sz w:val="24"/>
+                <w:szCs w:val="24"/>
+              </w:rPr>
+              <w:t>S</w:t>
+            </w:r>
+            <w:r>
+              <w:rPr>
+                <w:b/>
+                <w:bCs/>
+                <w:sz w:val="24"/>
+                <w:szCs w:val="24"/>
+              </w:rPr>
+              <w:t>ale History</w:t>
             </w:r>
           </w:p>
         </w:tc>
@@ -1085,23 +1182,7 @@
                 <w:szCs w:val="24"/>
                 <w:rtl/>
               </w:rPr>
-              <w:t xml:space="preserve">סוג של </w:t>
-            </w:r>
-            <w:r>
-              <w:rPr>
-                <w:sz w:val="24"/>
-                <w:szCs w:val="24"/>
-              </w:rPr>
-              <w:t>Role</w:t>
-            </w:r>
-            <w:r>
-              <w:rPr>
-                <w:rFonts w:hint="cs"/>
-                <w:sz w:val="24"/>
-                <w:szCs w:val="24"/>
-                <w:rtl/>
-              </w:rPr>
-              <w:t>. מנהל חנות.</w:t>
+              <w:t>תיעוד של כל הרכישות שבוצעו בחנות.</w:t>
             </w:r>
           </w:p>
         </w:tc>
@@ -1131,7 +1212,7 @@
                 <w:sz w:val="24"/>
                 <w:szCs w:val="24"/>
               </w:rPr>
-              <w:t>Store Owner</w:t>
+              <w:t>Shopping Basket</w:t>
             </w:r>
           </w:p>
         </w:tc>
@@ -1156,23 +1237,27 @@
                 <w:szCs w:val="24"/>
                 <w:rtl/>
               </w:rPr>
-              <w:t xml:space="preserve">סוג של </w:t>
-            </w:r>
-            <w:r>
-              <w:rPr>
-                <w:sz w:val="24"/>
-                <w:szCs w:val="24"/>
-              </w:rPr>
-              <w:t>Role</w:t>
-            </w:r>
-            <w:r>
-              <w:rPr>
-                <w:rFonts w:hint="cs"/>
-                <w:sz w:val="24"/>
-                <w:szCs w:val="24"/>
-                <w:rtl/>
-              </w:rPr>
-              <w:t>. בעל חנות.</w:t>
+              <w:t xml:space="preserve">סל קניות של לקוח בחנות </w:t>
+            </w:r>
+            <w:proofErr w:type="spellStart"/>
+            <w:r>
+              <w:rPr>
+                <w:rFonts w:hint="cs"/>
+                <w:sz w:val="24"/>
+                <w:szCs w:val="24"/>
+                <w:rtl/>
+              </w:rPr>
+              <w:t>מסויימת</w:t>
+            </w:r>
+            <w:proofErr w:type="spellEnd"/>
+            <w:r>
+              <w:rPr>
+                <w:rFonts w:hint="cs"/>
+                <w:sz w:val="24"/>
+                <w:szCs w:val="24"/>
+                <w:rtl/>
+              </w:rPr>
+              <w:t>.</w:t>
             </w:r>
           </w:p>
         </w:tc>
@@ -1202,7 +1287,7 @@
                 <w:sz w:val="24"/>
                 <w:szCs w:val="24"/>
               </w:rPr>
-              <w:t>Store Permissions</w:t>
+              <w:t>Shopping Cart</w:t>
             </w:r>
           </w:p>
         </w:tc>
@@ -1227,7 +1312,7 @@
                 <w:szCs w:val="24"/>
                 <w:rtl/>
               </w:rPr>
-              <w:t>הרשאות של מנהל החנות.</w:t>
+              <w:t>אוסף סלי הקניות של לקוח בכל החנויות.</w:t>
             </w:r>
           </w:p>
         </w:tc>
@@ -1257,7 +1342,7 @@
                 <w:sz w:val="24"/>
                 <w:szCs w:val="24"/>
               </w:rPr>
-              <w:t>User</w:t>
+              <w:t>Store</w:t>
             </w:r>
           </w:p>
         </w:tc>
@@ -1271,7 +1356,331 @@
                 <w:tab w:val="left" w:pos="1549"/>
               </w:tabs>
               <w:rPr>
-                <w:rFonts w:hint="cs"/>
+                <w:sz w:val="24"/>
+                <w:szCs w:val="24"/>
+              </w:rPr>
+            </w:pPr>
+            <w:r>
+              <w:rPr>
+                <w:rFonts w:hint="cs"/>
+                <w:sz w:val="24"/>
+                <w:szCs w:val="24"/>
+                <w:rtl/>
+              </w:rPr>
+              <w:t>פלטפורמה על גבי המערכת בה ניתן למכור מוצרים.</w:t>
+            </w:r>
+          </w:p>
+        </w:tc>
+      </w:tr>
+      <w:tr>
+        <w:trPr>
+          <w:trHeight w:val="349"/>
+        </w:trPr>
+        <w:tc>
+          <w:tcPr>
+            <w:tcW w:w="2611" w:type="dxa"/>
+          </w:tcPr>
+          <w:p>
+            <w:pPr>
+              <w:bidi w:val="0"/>
+              <w:rPr>
+                <w:b/>
+                <w:bCs/>
+                <w:sz w:val="24"/>
+                <w:szCs w:val="24"/>
+              </w:rPr>
+            </w:pPr>
+            <w:r>
+              <w:rPr>
+                <w:b/>
+                <w:bCs/>
+                <w:sz w:val="24"/>
+                <w:szCs w:val="24"/>
+              </w:rPr>
+              <w:t>Store Founder</w:t>
+            </w:r>
+          </w:p>
+        </w:tc>
+        <w:tc>
+          <w:tcPr>
+            <w:tcW w:w="5906" w:type="dxa"/>
+          </w:tcPr>
+          <w:p>
+            <w:pPr>
+              <w:tabs>
+                <w:tab w:val="left" w:pos="1549"/>
+              </w:tabs>
+              <w:rPr>
+                <w:rFonts w:hint="cs"/>
+                <w:sz w:val="24"/>
+                <w:szCs w:val="24"/>
+                <w:rtl/>
+              </w:rPr>
+            </w:pPr>
+            <w:r>
+              <w:rPr>
+                <w:rFonts w:hint="cs"/>
+                <w:sz w:val="24"/>
+                <w:szCs w:val="24"/>
+                <w:rtl/>
+              </w:rPr>
+              <w:t xml:space="preserve">סוג של </w:t>
+            </w:r>
+            <w:r>
+              <w:rPr>
+                <w:sz w:val="24"/>
+                <w:szCs w:val="24"/>
+              </w:rPr>
+              <w:t>Role</w:t>
+            </w:r>
+            <w:r>
+              <w:rPr>
+                <w:rFonts w:hint="cs"/>
+                <w:sz w:val="24"/>
+                <w:szCs w:val="24"/>
+                <w:rtl/>
+              </w:rPr>
+              <w:t>. מייסד החנות.</w:t>
+            </w:r>
+          </w:p>
+        </w:tc>
+      </w:tr>
+      <w:tr>
+        <w:trPr>
+          <w:trHeight w:val="349"/>
+        </w:trPr>
+        <w:tc>
+          <w:tcPr>
+            <w:tcW w:w="2611" w:type="dxa"/>
+          </w:tcPr>
+          <w:p>
+            <w:pPr>
+              <w:bidi w:val="0"/>
+              <w:rPr>
+                <w:b/>
+                <w:bCs/>
+                <w:sz w:val="24"/>
+                <w:szCs w:val="24"/>
+              </w:rPr>
+            </w:pPr>
+            <w:r>
+              <w:rPr>
+                <w:b/>
+                <w:bCs/>
+                <w:sz w:val="24"/>
+                <w:szCs w:val="24"/>
+              </w:rPr>
+              <w:t>Store Manager</w:t>
+            </w:r>
+          </w:p>
+        </w:tc>
+        <w:tc>
+          <w:tcPr>
+            <w:tcW w:w="5906" w:type="dxa"/>
+          </w:tcPr>
+          <w:p>
+            <w:pPr>
+              <w:tabs>
+                <w:tab w:val="left" w:pos="1549"/>
+              </w:tabs>
+              <w:rPr>
+                <w:sz w:val="24"/>
+                <w:szCs w:val="24"/>
+              </w:rPr>
+            </w:pPr>
+            <w:r>
+              <w:rPr>
+                <w:rFonts w:hint="cs"/>
+                <w:sz w:val="24"/>
+                <w:szCs w:val="24"/>
+                <w:rtl/>
+              </w:rPr>
+              <w:t xml:space="preserve">סוג של </w:t>
+            </w:r>
+            <w:r>
+              <w:rPr>
+                <w:sz w:val="24"/>
+                <w:szCs w:val="24"/>
+              </w:rPr>
+              <w:t>Role</w:t>
+            </w:r>
+            <w:r>
+              <w:rPr>
+                <w:rFonts w:hint="cs"/>
+                <w:sz w:val="24"/>
+                <w:szCs w:val="24"/>
+                <w:rtl/>
+              </w:rPr>
+              <w:t>. מנהל חנות.</w:t>
+            </w:r>
+          </w:p>
+        </w:tc>
+      </w:tr>
+      <w:tr>
+        <w:trPr>
+          <w:trHeight w:val="349"/>
+        </w:trPr>
+        <w:tc>
+          <w:tcPr>
+            <w:tcW w:w="2611" w:type="dxa"/>
+          </w:tcPr>
+          <w:p>
+            <w:pPr>
+              <w:bidi w:val="0"/>
+              <w:rPr>
+                <w:b/>
+                <w:bCs/>
+                <w:sz w:val="24"/>
+                <w:szCs w:val="24"/>
+              </w:rPr>
+            </w:pPr>
+            <w:r>
+              <w:rPr>
+                <w:b/>
+                <w:bCs/>
+                <w:sz w:val="24"/>
+                <w:szCs w:val="24"/>
+              </w:rPr>
+              <w:t>Store Owner</w:t>
+            </w:r>
+          </w:p>
+        </w:tc>
+        <w:tc>
+          <w:tcPr>
+            <w:tcW w:w="5906" w:type="dxa"/>
+          </w:tcPr>
+          <w:p>
+            <w:pPr>
+              <w:tabs>
+                <w:tab w:val="left" w:pos="1549"/>
+              </w:tabs>
+              <w:rPr>
+                <w:sz w:val="24"/>
+                <w:szCs w:val="24"/>
+              </w:rPr>
+            </w:pPr>
+            <w:r>
+              <w:rPr>
+                <w:rFonts w:hint="cs"/>
+                <w:sz w:val="24"/>
+                <w:szCs w:val="24"/>
+                <w:rtl/>
+              </w:rPr>
+              <w:t xml:space="preserve">סוג של </w:t>
+            </w:r>
+            <w:r>
+              <w:rPr>
+                <w:sz w:val="24"/>
+                <w:szCs w:val="24"/>
+              </w:rPr>
+              <w:t>Role</w:t>
+            </w:r>
+            <w:r>
+              <w:rPr>
+                <w:rFonts w:hint="cs"/>
+                <w:sz w:val="24"/>
+                <w:szCs w:val="24"/>
+                <w:rtl/>
+              </w:rPr>
+              <w:t>. בעל חנות.</w:t>
+            </w:r>
+          </w:p>
+        </w:tc>
+      </w:tr>
+      <w:tr>
+        <w:trPr>
+          <w:trHeight w:val="349"/>
+        </w:trPr>
+        <w:tc>
+          <w:tcPr>
+            <w:tcW w:w="2611" w:type="dxa"/>
+          </w:tcPr>
+          <w:p>
+            <w:pPr>
+              <w:bidi w:val="0"/>
+              <w:rPr>
+                <w:b/>
+                <w:bCs/>
+                <w:sz w:val="24"/>
+                <w:szCs w:val="24"/>
+              </w:rPr>
+            </w:pPr>
+            <w:r>
+              <w:rPr>
+                <w:b/>
+                <w:bCs/>
+                <w:sz w:val="24"/>
+                <w:szCs w:val="24"/>
+              </w:rPr>
+              <w:t>Store Permissions</w:t>
+            </w:r>
+          </w:p>
+        </w:tc>
+        <w:tc>
+          <w:tcPr>
+            <w:tcW w:w="5906" w:type="dxa"/>
+          </w:tcPr>
+          <w:p>
+            <w:pPr>
+              <w:tabs>
+                <w:tab w:val="left" w:pos="1549"/>
+              </w:tabs>
+              <w:rPr>
+                <w:sz w:val="24"/>
+                <w:szCs w:val="24"/>
+              </w:rPr>
+            </w:pPr>
+            <w:r>
+              <w:rPr>
+                <w:rFonts w:hint="cs"/>
+                <w:sz w:val="24"/>
+                <w:szCs w:val="24"/>
+                <w:rtl/>
+              </w:rPr>
+              <w:t>הרשאות של מנהל החנות.</w:t>
+            </w:r>
+          </w:p>
+        </w:tc>
+      </w:tr>
+      <w:tr>
+        <w:trPr>
+          <w:trHeight w:val="349"/>
+        </w:trPr>
+        <w:tc>
+          <w:tcPr>
+            <w:tcW w:w="2611" w:type="dxa"/>
+          </w:tcPr>
+          <w:p>
+            <w:pPr>
+              <w:bidi w:val="0"/>
+              <w:rPr>
+                <w:b/>
+                <w:bCs/>
+                <w:sz w:val="24"/>
+                <w:szCs w:val="24"/>
+              </w:rPr>
+            </w:pPr>
+            <w:r>
+              <w:rPr>
+                <w:b/>
+                <w:bCs/>
+                <w:sz w:val="24"/>
+                <w:szCs w:val="24"/>
+              </w:rPr>
+              <w:t>User</w:t>
+            </w:r>
+          </w:p>
+        </w:tc>
+        <w:tc>
+          <w:tcPr>
+            <w:tcW w:w="5906" w:type="dxa"/>
+          </w:tcPr>
+          <w:p>
+            <w:pPr>
+              <w:tabs>
+                <w:tab w:val="left" w:pos="1549"/>
+              </w:tabs>
+              <w:rPr>
                 <w:sz w:val="24"/>
                 <w:szCs w:val="24"/>
                 <w:rtl/>

</xml_diff>